<commit_message>
Created a raw Flask Application
</commit_message>
<xml_diff>
--- a/DASHBOARD CONCEPT.docx
+++ b/DASHBOARD CONCEPT.docx
@@ -37,39 +37,7 @@
         <w:t>e have obtained the information w</w:t>
       </w:r>
       <w:r>
-        <w:t xml:space="preserve">e need to present in a dashboard. We built a successful machine learning model that </w:t>
-      </w:r>
-      <w:proofErr w:type="gramStart"/>
-      <w:r>
-        <w:t>is able to</w:t>
-      </w:r>
-      <w:proofErr w:type="gramEnd"/>
-      <w:r>
-        <w:t xml:space="preserve"> predict the type of </w:t>
-      </w:r>
-      <w:proofErr w:type="spellStart"/>
-      <w:r>
-        <w:t>CryptoPunks</w:t>
-      </w:r>
-      <w:proofErr w:type="spellEnd"/>
-      <w:r>
-        <w:t xml:space="preserve">, as well as predict whether it has glasses or not. Now we need to visualize the prediction data for each </w:t>
-      </w:r>
-      <w:proofErr w:type="spellStart"/>
-      <w:r>
-        <w:t>CryptoPunk</w:t>
-      </w:r>
-      <w:proofErr w:type="spellEnd"/>
-      <w:r>
-        <w:t xml:space="preserve">. Specifically, the user should be able to select a </w:t>
-      </w:r>
-      <w:proofErr w:type="spellStart"/>
-      <w:r>
-        <w:t>CryptoPunk</w:t>
-      </w:r>
-      <w:proofErr w:type="spellEnd"/>
-      <w:r>
-        <w:t xml:space="preserve"> and identify what type it is and whether has glasses or not. This way, the user will be able to interact with the data and have a better understanding of it. </w:t>
+        <w:t xml:space="preserve">e need to present in a dashboard. We built a successful machine learning model that is able to predict the type of CryptoPunks, as well as predict whether it has glasses or not. Now we need to visualize the prediction data for each CryptoPunk. Specifically, the user should be able to select a CryptoPunk and identify what type it is and whether has glasses or not. This way, the user will be able to interact with the data and have a better understanding of it. </w:t>
       </w:r>
     </w:p>
     <w:p/>
@@ -450,17 +418,8 @@
                                 <w:sz w:val="18"/>
                                 <w:szCs w:val="18"/>
                               </w:rPr>
-                              <w:t xml:space="preserve">Drop down menu with 10,000 </w:t>
+                              <w:t>Drop down menu with 10,000 CryptoPunks</w:t>
                             </w:r>
-                            <w:proofErr w:type="spellStart"/>
-                            <w:r>
-                              <w:rPr>
-                                <w:sz w:val="18"/>
-                                <w:szCs w:val="18"/>
-                              </w:rPr>
-                              <w:t>CryptoPunks</w:t>
-                            </w:r>
-                            <w:proofErr w:type="spellEnd"/>
                           </w:p>
                           <w:p/>
                         </w:txbxContent>
@@ -497,17 +456,8 @@
                           <w:sz w:val="18"/>
                           <w:szCs w:val="18"/>
                         </w:rPr>
-                        <w:t xml:space="preserve">Drop down menu with 10,000 </w:t>
+                        <w:t>Drop down menu with 10,000 CryptoPunks</w:t>
                       </w:r>
-                      <w:proofErr w:type="spellStart"/>
-                      <w:r>
-                        <w:rPr>
-                          <w:sz w:val="18"/>
-                          <w:szCs w:val="18"/>
-                        </w:rPr>
-                        <w:t>CryptoPunks</w:t>
-                      </w:r>
-                      <w:proofErr w:type="spellEnd"/>
                     </w:p>
                     <w:p/>
                   </w:txbxContent>
@@ -567,11 +517,9 @@
                       <wps:txbx>
                         <w:txbxContent>
                           <w:p>
-                            <w:proofErr w:type="spellStart"/>
                             <w:r>
                               <w:t>CryptoPunk</w:t>
                             </w:r>
-                            <w:proofErr w:type="spellEnd"/>
                           </w:p>
                           <w:p>
                             <w:r>
@@ -601,11 +549,9 @@
                 <v:textbox style="mso-fit-shape-to-text:t">
                   <w:txbxContent>
                     <w:p>
-                      <w:proofErr w:type="spellStart"/>
                       <w:r>
                         <w:t>CryptoPunk</w:t>
                       </w:r>
-                      <w:proofErr w:type="spellEnd"/>
                     </w:p>
                     <w:p>
                       <w:r>
@@ -669,11 +615,9 @@
                       <wps:txbx>
                         <w:txbxContent>
                           <w:p>
-                            <w:proofErr w:type="spellStart"/>
                             <w:r>
                               <w:t>CryptoPunk</w:t>
                             </w:r>
-                            <w:proofErr w:type="spellEnd"/>
                           </w:p>
                           <w:p>
                             <w:r>
@@ -703,11 +647,9 @@
                 <v:textbox style="mso-fit-shape-to-text:t">
                   <w:txbxContent>
                     <w:p>
-                      <w:proofErr w:type="spellStart"/>
                       <w:r>
                         <w:t>CryptoPunk</w:t>
                       </w:r>
-                      <w:proofErr w:type="spellEnd"/>
                     </w:p>
                     <w:p>
                       <w:r>
@@ -1435,6 +1377,64 @@
     <w:p/>
     <w:p/>
     <w:p/>
+    <w:p/>
+    <w:p>
+      <w:r>
+        <w:rPr>
+          <w:noProof/>
+        </w:rPr>
+        <w:lastRenderedPageBreak/>
+        <w:drawing>
+          <wp:inline distT="0" distB="0" distL="0" distR="0" wp14:anchorId="360FB0B6" wp14:editId="1AE0A6B9">
+            <wp:extent cx="3733800" cy="3338195"/>
+            <wp:effectExtent l="0" t="0" r="0" b="0"/>
+            <wp:docPr id="5" name="Picture 5" descr="A picture containing diagram&#10;&#10;Description automatically generated"/>
+            <wp:cNvGraphicFramePr>
+              <a:graphicFrameLocks xmlns:a="http://schemas.openxmlformats.org/drawingml/2006/main" noChangeAspect="1"/>
+            </wp:cNvGraphicFramePr>
+            <a:graphic xmlns:a="http://schemas.openxmlformats.org/drawingml/2006/main">
+              <a:graphicData uri="http://schemas.openxmlformats.org/drawingml/2006/picture">
+                <pic:pic xmlns:pic="http://schemas.openxmlformats.org/drawingml/2006/picture">
+                  <pic:nvPicPr>
+                    <pic:cNvPr id="5" name="Picture 5" descr="A picture containing diagram&#10;&#10;Description automatically generated"/>
+                    <pic:cNvPicPr/>
+                  </pic:nvPicPr>
+                  <pic:blipFill rotWithShape="1">
+                    <a:blip r:embed="rId9">
+                      <a:extLst>
+                        <a:ext uri="{28A0092B-C50C-407E-A947-70E740481C1C}">
+                          <a14:useLocalDpi xmlns:a14="http://schemas.microsoft.com/office/drawing/2010/main" val="0"/>
+                        </a:ext>
+                      </a:extLst>
+                    </a:blip>
+                    <a:srcRect l="10737" r="26442"/>
+                    <a:stretch/>
+                  </pic:blipFill>
+                  <pic:spPr bwMode="auto">
+                    <a:xfrm>
+                      <a:off x="0" y="0"/>
+                      <a:ext cx="3733800" cy="3338195"/>
+                    </a:xfrm>
+                    <a:prstGeom prst="rect">
+                      <a:avLst/>
+                    </a:prstGeom>
+                    <a:ln>
+                      <a:noFill/>
+                    </a:ln>
+                    <a:extLst>
+                      <a:ext uri="{53640926-AAD7-44D8-BBD7-CCE9431645EC}">
+                        <a14:shadowObscured xmlns:a14="http://schemas.microsoft.com/office/drawing/2010/main"/>
+                      </a:ext>
+                    </a:extLst>
+                  </pic:spPr>
+                </pic:pic>
+              </a:graphicData>
+            </a:graphic>
+          </wp:inline>
+        </w:drawing>
+      </w:r>
+    </w:p>
+    <w:p/>
     <w:p>
       <w:pPr>
         <w:pStyle w:val="Heading3"/>
@@ -1452,21 +1452,8 @@
         </w:numPr>
       </w:pPr>
       <w:r>
-        <w:t xml:space="preserve">Create a </w:t>
-      </w:r>
-      <w:proofErr w:type="gramStart"/>
-      <w:r>
-        <w:t>drop down</w:t>
-      </w:r>
-      <w:proofErr w:type="gramEnd"/>
-      <w:r>
-        <w:t xml:space="preserve"> menu so that the user can select a </w:t>
-      </w:r>
-      <w:proofErr w:type="spellStart"/>
-      <w:r>
-        <w:t>CryptoPunk</w:t>
-      </w:r>
-      <w:proofErr w:type="spellEnd"/>
+        <w:t>Create a drop down menu so that the user can select a CryptoPunk</w:t>
+      </w:r>
       <w:r>
         <w:t>.</w:t>
       </w:r>
@@ -1492,23 +1479,7 @@
         <w:t>T</w:t>
       </w:r>
       <w:r>
-        <w:t xml:space="preserve">he computers </w:t>
-      </w:r>
-      <w:proofErr w:type="gramStart"/>
-      <w:r>
-        <w:t>chooses</w:t>
-      </w:r>
-      <w:proofErr w:type="gramEnd"/>
-      <w:r>
-        <w:t xml:space="preserve"> a </w:t>
-      </w:r>
-      <w:proofErr w:type="spellStart"/>
-      <w:r>
-        <w:t>CryptoPunk</w:t>
-      </w:r>
-      <w:proofErr w:type="spellEnd"/>
-      <w:r>
-        <w:t xml:space="preserve"> for the user. </w:t>
+        <w:t xml:space="preserve">he computers chooses a CryptoPunk for the user. </w:t>
       </w:r>
     </w:p>
     <w:p>
@@ -1528,20 +1499,84 @@
         </w:numPr>
       </w:pPr>
       <w:r>
-        <w:t xml:space="preserve">Display the image of the selected </w:t>
-      </w:r>
-      <w:proofErr w:type="spellStart"/>
-      <w:r>
-        <w:t>cryptopunk</w:t>
-      </w:r>
-      <w:proofErr w:type="spellEnd"/>
+        <w:t>Display the image of the selected cryptopunk</w:t>
+      </w:r>
+    </w:p>
+    <w:p>
+      <w:pPr>
+        <w:pStyle w:val="ListParagraph"/>
+        <w:numPr>
+          <w:ilvl w:val="1"/>
+          <w:numId w:val="2"/>
+        </w:numPr>
+      </w:pPr>
+      <w:r>
+        <w:t>Visual</w:t>
+      </w:r>
+    </w:p>
+    <w:p>
+      <w:pPr>
+        <w:pStyle w:val="ListParagraph"/>
+      </w:pPr>
+      <w:r>
+        <w:rPr>
+          <w:noProof/>
+        </w:rPr>
+        <w:drawing>
+          <wp:inline distT="0" distB="0" distL="0" distR="0" wp14:anchorId="7FFDC735" wp14:editId="2F09B5D1">
+            <wp:extent cx="5943600" cy="1672590"/>
+            <wp:effectExtent l="0" t="0" r="0" b="3810"/>
+            <wp:docPr id="6" name="Picture 6" descr="Chart, scatter chart, box and whisker chart&#10;&#10;Description automatically generated"/>
+            <wp:cNvGraphicFramePr>
+              <a:graphicFrameLocks xmlns:a="http://schemas.openxmlformats.org/drawingml/2006/main" noChangeAspect="1"/>
+            </wp:cNvGraphicFramePr>
+            <a:graphic xmlns:a="http://schemas.openxmlformats.org/drawingml/2006/main">
+              <a:graphicData uri="http://schemas.openxmlformats.org/drawingml/2006/picture">
+                <pic:pic xmlns:pic="http://schemas.openxmlformats.org/drawingml/2006/picture">
+                  <pic:nvPicPr>
+                    <pic:cNvPr id="6" name="Picture 6" descr="Chart, scatter chart, box and whisker chart&#10;&#10;Description automatically generated"/>
+                    <pic:cNvPicPr>
+                      <a:picLocks noChangeAspect="1" noChangeArrowheads="1"/>
+                    </pic:cNvPicPr>
+                  </pic:nvPicPr>
+                  <pic:blipFill>
+                    <a:blip r:embed="rId10">
+                      <a:extLst>
+                        <a:ext uri="{28A0092B-C50C-407E-A947-70E740481C1C}">
+                          <a14:useLocalDpi xmlns:a14="http://schemas.microsoft.com/office/drawing/2010/main" val="0"/>
+                        </a:ext>
+                      </a:extLst>
+                    </a:blip>
+                    <a:srcRect/>
+                    <a:stretch>
+                      <a:fillRect/>
+                    </a:stretch>
+                  </pic:blipFill>
+                  <pic:spPr bwMode="auto">
+                    <a:xfrm>
+                      <a:off x="0" y="0"/>
+                      <a:ext cx="5943600" cy="1672590"/>
+                    </a:xfrm>
+                    <a:prstGeom prst="rect">
+                      <a:avLst/>
+                    </a:prstGeom>
+                    <a:noFill/>
+                    <a:ln>
+                      <a:noFill/>
+                    </a:ln>
+                  </pic:spPr>
+                </pic:pic>
+              </a:graphicData>
+            </a:graphic>
+          </wp:inline>
+        </w:drawing>
+      </w:r>
     </w:p>
     <w:p>
       <w:pPr>
         <w:pStyle w:val="Heading3"/>
       </w:pPr>
       <w:r>
-        <w:lastRenderedPageBreak/>
         <w:t>Crypto Punk Table Information</w:t>
       </w:r>
     </w:p>
@@ -1554,13 +1589,8 @@
         </w:numPr>
       </w:pPr>
       <w:r>
-        <w:t xml:space="preserve">Create a table containing basic information about the selected </w:t>
-      </w:r>
-      <w:proofErr w:type="spellStart"/>
-      <w:r>
-        <w:t>cryptopunk</w:t>
-      </w:r>
-      <w:proofErr w:type="spellEnd"/>
+        <w:t>Create a table containing basic information about the selected cryptopunk</w:t>
+      </w:r>
     </w:p>
     <w:p/>
     <w:p>
@@ -1595,23 +1625,14 @@
         <w:t>the intensity of the color</w:t>
       </w:r>
       <w:r>
-        <w:t xml:space="preserve"> </w:t>
-      </w:r>
-      <w:proofErr w:type="gramStart"/>
-      <w:r>
-        <w:t>depending</w:t>
-      </w:r>
-      <w:proofErr w:type="gramEnd"/>
-      <w:r>
-        <w:t xml:space="preserve"> whether the </w:t>
-      </w:r>
-      <w:proofErr w:type="spellStart"/>
-      <w:r>
-        <w:t>CryptoPunk</w:t>
-      </w:r>
-      <w:proofErr w:type="spellEnd"/>
-      <w:r>
-        <w:t xml:space="preserve"> has glasses or not.  Using the opacity property, reduce the opacity of red when the option is YES or reduce the opacity of green when the option is NO. </w:t>
+        <w:t xml:space="preserve"> depending</w:t>
+      </w:r>
+      <w:r>
+        <w:t xml:space="preserve"> whether the CryptoPunk has glasses or not.  Using the opacity property, reduce the </w:t>
+      </w:r>
+      <w:r>
+        <w:lastRenderedPageBreak/>
+        <w:t xml:space="preserve">opacity of red when the option is YES or reduce the opacity of green when the option is NO. </w:t>
       </w:r>
       <w:r>
         <w:br/>
@@ -1782,6 +1803,14 @@
     <w:p/>
     <w:p>
       <w:pPr>
+        <w:pStyle w:val="Heading3"/>
+      </w:pPr>
+      <w:r>
+        <w:t>Type Prediction</w:t>
+      </w:r>
+    </w:p>
+    <w:p>
+      <w:pPr>
         <w:pStyle w:val="ListParagraph"/>
         <w:numPr>
           <w:ilvl w:val="0"/>
@@ -1789,15 +1818,7 @@
         </w:numPr>
       </w:pPr>
       <w:r>
-        <w:t xml:space="preserve">Option B: Create a Gauge chart that places the needle on red if the </w:t>
-      </w:r>
-      <w:proofErr w:type="spellStart"/>
-      <w:r>
-        <w:t>cryptopunk</w:t>
-      </w:r>
-      <w:proofErr w:type="spellEnd"/>
-      <w:r>
-        <w:t xml:space="preserve"> has no glasses or on green if it does. </w:t>
+        <w:t xml:space="preserve">Option A: Create an image box that changes the icon depending on the prediction. Display de Female Icon if its female, Male Icon if its Male or Other Icon if its other. </w:t>
       </w:r>
     </w:p>
     <w:p>
@@ -1809,6 +1830,151 @@
         </w:numPr>
       </w:pPr>
       <w:r>
+        <w:t xml:space="preserve">Recources: </w:t>
+      </w:r>
+    </w:p>
+    <w:p>
+      <w:pPr>
+        <w:pStyle w:val="ListParagraph"/>
+        <w:numPr>
+          <w:ilvl w:val="1"/>
+          <w:numId w:val="1"/>
+        </w:numPr>
+      </w:pPr>
+      <w:r>
+        <w:t xml:space="preserve">Female Icon </w:t>
+      </w:r>
+      <w:hyperlink r:id="rId11" w:history="1">
+        <w:r>
+          <w:rPr>
+            <w:rStyle w:val="Hyperlink"/>
+          </w:rPr>
+          <w:t>https://www.toptal.com/designers/htmlarrows/symbols/female-sign/</w:t>
+        </w:r>
+      </w:hyperlink>
+    </w:p>
+    <w:p>
+      <w:pPr>
+        <w:pStyle w:val="ListParagraph"/>
+        <w:numPr>
+          <w:ilvl w:val="1"/>
+          <w:numId w:val="1"/>
+        </w:numPr>
+      </w:pPr>
+      <w:r>
+        <w:t xml:space="preserve">Male Icon </w:t>
+      </w:r>
+      <w:hyperlink r:id="rId12" w:history="1">
+        <w:r>
+          <w:rPr>
+            <w:rStyle w:val="Hyperlink"/>
+          </w:rPr>
+          <w:t>https://www.toptal.com/designers/htmlarrows/symbols/male-sign/</w:t>
+        </w:r>
+      </w:hyperlink>
+    </w:p>
+    <w:p>
+      <w:pPr>
+        <w:pStyle w:val="ListParagraph"/>
+        <w:numPr>
+          <w:ilvl w:val="1"/>
+          <w:numId w:val="1"/>
+        </w:numPr>
+      </w:pPr>
+      <w:r>
+        <w:t xml:space="preserve">None Icon </w:t>
+      </w:r>
+      <w:hyperlink r:id="rId13" w:history="1">
+        <w:r>
+          <w:rPr>
+            <w:rStyle w:val="Hyperlink"/>
+          </w:rPr>
+          <w:t>https://www.toptal.com/designers/htmlarrows/punctuation/non-breaking-hyphen/</w:t>
+        </w:r>
+      </w:hyperlink>
+      <w:r>
+        <w:t xml:space="preserve"> </w:t>
+      </w:r>
+    </w:p>
+    <w:p>
+      <w:pPr>
+        <w:pStyle w:val="ListParagraph"/>
+        <w:numPr>
+          <w:ilvl w:val="1"/>
+          <w:numId w:val="1"/>
+        </w:numPr>
+      </w:pPr>
+      <w:r>
+        <w:t>V</w:t>
+      </w:r>
+      <w:r>
+        <w:t xml:space="preserve">isual </w:t>
+      </w:r>
+      <w:r>
+        <w:rPr>
+          <w:noProof/>
+        </w:rPr>
+        <w:drawing>
+          <wp:inline distT="0" distB="0" distL="0" distR="0" wp14:anchorId="4498BDCF" wp14:editId="55426ADF">
+            <wp:extent cx="2333625" cy="1302221"/>
+            <wp:effectExtent l="0" t="0" r="0" b="0"/>
+            <wp:docPr id="4" name="Picture 4" descr="Graphical user interface&#10;&#10;Description automatically generated with medium confidence"/>
+            <wp:cNvGraphicFramePr>
+              <a:graphicFrameLocks xmlns:a="http://schemas.openxmlformats.org/drawingml/2006/main" noChangeAspect="1"/>
+            </wp:cNvGraphicFramePr>
+            <a:graphic xmlns:a="http://schemas.openxmlformats.org/drawingml/2006/main">
+              <a:graphicData uri="http://schemas.openxmlformats.org/drawingml/2006/picture">
+                <pic:pic xmlns:pic="http://schemas.openxmlformats.org/drawingml/2006/picture">
+                  <pic:nvPicPr>
+                    <pic:cNvPr id="4" name="Picture 4" descr="Graphical user interface&#10;&#10;Description automatically generated with medium confidence"/>
+                    <pic:cNvPicPr/>
+                  </pic:nvPicPr>
+                  <pic:blipFill>
+                    <a:blip r:embed="rId14"/>
+                    <a:stretch>
+                      <a:fillRect/>
+                    </a:stretch>
+                  </pic:blipFill>
+                  <pic:spPr>
+                    <a:xfrm>
+                      <a:off x="0" y="0"/>
+                      <a:ext cx="2344066" cy="1308047"/>
+                    </a:xfrm>
+                    <a:prstGeom prst="rect">
+                      <a:avLst/>
+                    </a:prstGeom>
+                  </pic:spPr>
+                </pic:pic>
+              </a:graphicData>
+            </a:graphic>
+          </wp:inline>
+        </w:drawing>
+      </w:r>
+    </w:p>
+    <w:p>
+      <w:pPr>
+        <w:pStyle w:val="ListParagraph"/>
+        <w:numPr>
+          <w:ilvl w:val="0"/>
+          <w:numId w:val="1"/>
+        </w:numPr>
+      </w:pPr>
+      <w:r>
+        <w:t xml:space="preserve">Option B: Create a Gauge chart that places the needle </w:t>
+      </w:r>
+      <w:r>
+        <w:t>according to the type</w:t>
+      </w:r>
+    </w:p>
+    <w:p>
+      <w:pPr>
+        <w:pStyle w:val="ListParagraph"/>
+        <w:numPr>
+          <w:ilvl w:val="1"/>
+          <w:numId w:val="1"/>
+        </w:numPr>
+      </w:pPr>
+      <w:r>
         <w:t>Visual</w:t>
       </w:r>
     </w:p>
@@ -1829,7 +1995,7 @@
           <w:noProof/>
         </w:rPr>
         <w:drawing>
-          <wp:inline distT="0" distB="0" distL="0" distR="0" wp14:anchorId="0AFF86D1" wp14:editId="218DD3C1">
+          <wp:inline distT="0" distB="0" distL="0" distR="0" wp14:anchorId="4DBC7018" wp14:editId="51252FD2">
             <wp:extent cx="2400300" cy="1288339"/>
             <wp:effectExtent l="0" t="0" r="0" b="7620"/>
             <wp:docPr id="3" name="Picture 3" descr="Gauge Chart | Useful Gyaan"/>
@@ -1846,7 +2012,7 @@
                     </pic:cNvPicPr>
                   </pic:nvPicPr>
                   <pic:blipFill rotWithShape="1">
-                    <a:blip r:embed="rId9">
+                    <a:blip r:embed="rId15">
                       <a:extLst>
                         <a:ext uri="{28A0092B-C50C-407E-A947-70E740481C1C}">
                           <a14:useLocalDpi xmlns:a14="http://schemas.microsoft.com/office/drawing/2010/main" val="0"/>
@@ -1883,163 +2049,12 @@
     </w:p>
     <w:p>
       <w:pPr>
-        <w:pStyle w:val="Heading3"/>
-      </w:pPr>
-      <w:r>
-        <w:t>Type Prediction</w:t>
-      </w:r>
-    </w:p>
-    <w:p>
-      <w:pPr>
         <w:pStyle w:val="ListParagraph"/>
         <w:numPr>
           <w:ilvl w:val="0"/>
           <w:numId w:val="1"/>
         </w:numPr>
       </w:pPr>
-      <w:r>
-        <w:t xml:space="preserve">Option A: Create an image box that changes the icon depending on the prediction. Display de Female Icon if its female, Male Icon if its Male or Other Icon if its other. </w:t>
-      </w:r>
-    </w:p>
-    <w:p>
-      <w:pPr>
-        <w:pStyle w:val="ListParagraph"/>
-        <w:numPr>
-          <w:ilvl w:val="1"/>
-          <w:numId w:val="1"/>
-        </w:numPr>
-      </w:pPr>
-      <w:proofErr w:type="spellStart"/>
-      <w:r>
-        <w:t>Recources</w:t>
-      </w:r>
-      <w:proofErr w:type="spellEnd"/>
-      <w:r>
-        <w:t xml:space="preserve">: </w:t>
-      </w:r>
-    </w:p>
-    <w:p>
-      <w:pPr>
-        <w:pStyle w:val="ListParagraph"/>
-        <w:numPr>
-          <w:ilvl w:val="1"/>
-          <w:numId w:val="1"/>
-        </w:numPr>
-      </w:pPr>
-      <w:r>
-        <w:t xml:space="preserve">Female Icon </w:t>
-      </w:r>
-      <w:hyperlink r:id="rId10" w:history="1">
-        <w:r>
-          <w:rPr>
-            <w:rStyle w:val="Hyperlink"/>
-          </w:rPr>
-          <w:t>https://www.toptal.com/designers/htmlarrows/symbols/female-sign/</w:t>
-        </w:r>
-      </w:hyperlink>
-    </w:p>
-    <w:p>
-      <w:pPr>
-        <w:pStyle w:val="ListParagraph"/>
-        <w:numPr>
-          <w:ilvl w:val="1"/>
-          <w:numId w:val="1"/>
-        </w:numPr>
-      </w:pPr>
-      <w:r>
-        <w:t xml:space="preserve">Male Icon </w:t>
-      </w:r>
-      <w:hyperlink r:id="rId11" w:history="1">
-        <w:r>
-          <w:rPr>
-            <w:rStyle w:val="Hyperlink"/>
-          </w:rPr>
-          <w:t>https://www.toptal.com/designers/htmlarrows/symbols/male-sign/</w:t>
-        </w:r>
-      </w:hyperlink>
-    </w:p>
-    <w:p>
-      <w:pPr>
-        <w:pStyle w:val="ListParagraph"/>
-        <w:numPr>
-          <w:ilvl w:val="1"/>
-          <w:numId w:val="1"/>
-        </w:numPr>
-      </w:pPr>
-      <w:proofErr w:type="gramStart"/>
-      <w:r>
-        <w:t>None</w:t>
-      </w:r>
-      <w:proofErr w:type="gramEnd"/>
-      <w:r>
-        <w:t xml:space="preserve"> Icon </w:t>
-      </w:r>
-      <w:hyperlink r:id="rId12" w:history="1">
-        <w:r>
-          <w:rPr>
-            <w:rStyle w:val="Hyperlink"/>
-          </w:rPr>
-          <w:t>https://www.toptal.com/designers/htmlarrows/punctuation/non-breaking-hyphen/</w:t>
-        </w:r>
-      </w:hyperlink>
-      <w:r>
-        <w:t xml:space="preserve"> </w:t>
-      </w:r>
-    </w:p>
-    <w:p>
-      <w:pPr>
-        <w:pStyle w:val="ListParagraph"/>
-        <w:numPr>
-          <w:ilvl w:val="1"/>
-          <w:numId w:val="1"/>
-        </w:numPr>
-      </w:pPr>
-      <w:r>
-        <w:t>V</w:t>
-      </w:r>
-      <w:r>
-        <w:t xml:space="preserve">isual </w:t>
-      </w:r>
-      <w:r>
-        <w:rPr>
-          <w:noProof/>
-        </w:rPr>
-        <w:drawing>
-          <wp:inline distT="0" distB="0" distL="0" distR="0" wp14:anchorId="4498BDCF" wp14:editId="55426ADF">
-            <wp:extent cx="2333625" cy="1302221"/>
-            <wp:effectExtent l="0" t="0" r="0" b="0"/>
-            <wp:docPr id="4" name="Picture 4" descr="Graphical user interface&#10;&#10;Description automatically generated with medium confidence"/>
-            <wp:cNvGraphicFramePr>
-              <a:graphicFrameLocks xmlns:a="http://schemas.openxmlformats.org/drawingml/2006/main" noChangeAspect="1"/>
-            </wp:cNvGraphicFramePr>
-            <a:graphic xmlns:a="http://schemas.openxmlformats.org/drawingml/2006/main">
-              <a:graphicData uri="http://schemas.openxmlformats.org/drawingml/2006/picture">
-                <pic:pic xmlns:pic="http://schemas.openxmlformats.org/drawingml/2006/picture">
-                  <pic:nvPicPr>
-                    <pic:cNvPr id="4" name="Picture 4" descr="Graphical user interface&#10;&#10;Description automatically generated with medium confidence"/>
-                    <pic:cNvPicPr/>
-                  </pic:nvPicPr>
-                  <pic:blipFill>
-                    <a:blip r:embed="rId13"/>
-                    <a:stretch>
-                      <a:fillRect/>
-                    </a:stretch>
-                  </pic:blipFill>
-                  <pic:spPr>
-                    <a:xfrm>
-                      <a:off x="0" y="0"/>
-                      <a:ext cx="2344066" cy="1308047"/>
-                    </a:xfrm>
-                    <a:prstGeom prst="rect">
-                      <a:avLst/>
-                    </a:prstGeom>
-                  </pic:spPr>
-                </pic:pic>
-              </a:graphicData>
-            </a:graphic>
-          </wp:inline>
-        </w:drawing>
-      </w:r>
     </w:p>
     <w:sectPr>
       <w:pgSz w:w="12240" w:h="15840"/>
@@ -2180,7 +2195,7 @@
         <w:rFonts w:ascii="Calibri" w:eastAsiaTheme="minorHAnsi" w:hAnsi="Calibri" w:cs="Calibri" w:hint="default"/>
       </w:rPr>
     </w:lvl>
-    <w:lvl w:ilvl="1" w:tplc="04090003" w:tentative="1">
+    <w:lvl w:ilvl="1" w:tplc="04090003">
       <w:start w:val="1"/>
       <w:numFmt w:val="bullet"/>
       <w:lvlText w:val="o"/>

</xml_diff>